<commit_message>
Updated ECO template to v1.1
Added the "Other" option to Affects box
</commit_message>
<xml_diff>
--- a/resources/templates/engineering-change-order.docx
+++ b/resources/templates/engineering-change-order.docx
@@ -711,6 +711,107 @@
                   </w:pict>
                 </mc:Fallback>
               </mc:AlternateContent>
+            </w:r>
+            <w:r>
+              <w:rPr>
+                <w:lang w:val="en-US"/>
+              </w:rPr>
+              <w:t xml:space="preserve">  </w:t>
+            </w:r>
+          </w:p>
+          <w:p>
+            <w:pPr>
+              <w:rPr>
+                <w:lang w:val="en-US"/>
+              </w:rPr>
+            </w:pPr>
+            <w:r>
+              <w:rPr>
+                <w:b/>
+                <w:lang w:val="en-US"/>
+              </w:rPr>
+              <mc:AlternateContent>
+                <mc:Choice Requires="wps">
+                  <w:drawing>
+                    <wp:anchor distT="0" distB="0" distL="114300" distR="114300" simplePos="0" relativeHeight="251658240" behindDoc="0" locked="0" layoutInCell="1" allowOverlap="1" wp14:anchorId="09616A63" wp14:editId="67CBC921">
+                      <wp:simplePos x="0" y="0"/>
+                      <wp:positionH relativeFrom="column">
+                        <wp:posOffset>1371600</wp:posOffset>
+                      </wp:positionH>
+                      <wp:positionV relativeFrom="paragraph">
+                        <wp:posOffset>11430</wp:posOffset>
+                      </wp:positionV>
+                      <wp:extent cx="190500" cy="95250"/>
+                      <wp:effectExtent l="0" t="0" r="19050" b="19050"/>
+                      <wp:wrapNone/>
+                      <wp:docPr id="518862227" name="Rectangle 6"/>
+                      <wp:cNvGraphicFramePr/>
+                      <a:graphic xmlns:a="http://schemas.openxmlformats.org/drawingml/2006/main">
+                        <a:graphicData uri="http://schemas.microsoft.com/office/word/2010/wordprocessingShape">
+                          <wps:wsp>
+                            <wps:cNvSpPr/>
+                            <wps:spPr>
+                              <a:xfrm>
+                                <a:off x="0" y="0"/>
+                                <a:ext cx="190500" cy="95250"/>
+                              </a:xfrm>
+                              <a:prstGeom prst="rect">
+                                <a:avLst/>
+                              </a:prstGeom>
+                              <a:noFill/>
+                              <a:ln w="12700" cap="flat" cmpd="sng" algn="ctr">
+                                <a:solidFill>
+                                  <a:sysClr val="windowText" lastClr="000000"/>
+                                </a:solidFill>
+                                <a:prstDash val="solid"/>
+                                <a:miter lim="800000"/>
+                              </a:ln>
+                              <a:effectLst/>
+                            </wps:spPr>
+                            <wps:bodyPr rot="0" spcFirstLastPara="0" vertOverflow="clip" horzOverflow="clip" vert="horz" wrap="square" lIns="91440" tIns="45720" rIns="91440" bIns="45720" numCol="1" spcCol="0" rtlCol="0" fromWordArt="0" anchor="ctr" anchorCtr="0" forceAA="0" compatLnSpc="1">
+                              <a:prstTxWarp prst="textNoShape">
+                                <a:avLst/>
+                              </a:prstTxWarp>
+                              <a:noAutofit/>
+                            </wps:bodyPr>
+                          </wps:wsp>
+                        </a:graphicData>
+                      </a:graphic>
+                    </wp:anchor>
+                  </w:drawing>
+                </mc:Choice>
+                <mc:Fallback>
+                  <w:pict>
+                    <v:rect w14:anchorId="6A2B876D" id="Rectangle 6" o:spid="_x0000_s1026" style="position:absolute;margin-left:108pt;margin-top:.9pt;width:15pt;height:7.5pt;z-index:251658240;visibility:visible;mso-wrap-style:square;mso-wrap-distance-left:9pt;mso-wrap-distance-top:0;mso-wrap-distance-right:9pt;mso-wrap-distance-bottom:0;mso-position-horizontal:absolute;mso-position-horizontal-relative:text;mso-position-vertical:absolute;mso-position-vertical-relative:text;v-text-anchor:middle" o:gfxdata="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" filled="f" strokecolor="windowText" strokeweight="1pt"/>
+                  </w:pict>
+                </mc:Fallback>
+              </mc:AlternateContent>
+            </w:r>
+            <w:r>
+              <w:rPr>
+                <w:b/>
+                <w:lang w:val="en-US"/>
+              </w:rPr>
+              <w:t>Other:</w:t>
+            </w:r>
+            <w:r>
+              <w:rPr>
+                <w:lang w:val="en-US"/>
+              </w:rPr>
+              <w:t xml:space="preserve"> </w:t>
+            </w:r>
+            <w:r>
+              <w:rPr>
+                <w:u w:val="single"/>
+                <w:lang w:val="en-US"/>
+              </w:rPr>
+              <w:t>_____________</w:t>
+            </w:r>
+            <w:r>
+              <w:rPr>
+                <w:lang w:val="en-US"/>
+              </w:rPr>
+              <w:t xml:space="preserve">                                </w:t>
             </w:r>
           </w:p>
         </w:tc>
@@ -1026,6 +1127,11 @@
     </w:r>
     <w:r>
       <w:tab/>
+    </w:r>
+    <w:r>
+      <w:t xml:space="preserve"> Template: </w:t>
+    </w:r>
+    <w:r>
       <w:t>engineering-change-order.docx</w:t>
     </w:r>
   </w:p>
@@ -1039,7 +1145,10 @@
       <w:jc w:val="right"/>
     </w:pPr>
     <w:r>
-      <w:t>v1.0</w:t>
+      <w:t>v1.</w:t>
+    </w:r>
+    <w:r>
+      <w:t>1</w:t>
     </w:r>
   </w:p>
   <w:p>
@@ -1052,7 +1161,13 @@
       <w:jc w:val="right"/>
     </w:pPr>
     <w:r>
-      <w:t>Updated: 04 October 2024</w:t>
+      <w:t xml:space="preserve">Updated: </w:t>
+    </w:r>
+    <w:r>
+      <w:t>18 November</w:t>
+    </w:r>
+    <w:r>
+      <w:t xml:space="preserve"> 2024</w:t>
     </w:r>
   </w:p>
 </w:hdr>

</xml_diff>

<commit_message>
added commit hash to eco template after update
</commit_message>
<xml_diff>
--- a/resources/templates/engineering-change-order.docx
+++ b/resources/templates/engineering-change-order.docx
@@ -728,6 +728,7 @@
             <w:r>
               <w:rPr>
                 <w:b/>
+                <w:noProof/>
                 <w:lang w:val="en-US"/>
               </w:rPr>
               <mc:AlternateContent>
@@ -1001,7 +1002,12 @@
     </w:tbl>
     <w:p/>
     <w:sectPr>
-      <w:headerReference w:type="default" r:id="rId6"/>
+      <w:headerReference w:type="even" r:id="rId7"/>
+      <w:headerReference w:type="default" r:id="rId8"/>
+      <w:footerReference w:type="even" r:id="rId9"/>
+      <w:footerReference w:type="default" r:id="rId10"/>
+      <w:headerReference w:type="first" r:id="rId11"/>
+      <w:footerReference w:type="first" r:id="rId12"/>
       <w:pgSz w:w="12240" w:h="15840"/>
       <w:pgMar w:top="1702" w:right="1440" w:bottom="1440" w:left="1440" w:header="708" w:footer="708" w:gutter="0"/>
       <w:cols w:space="708"/>
@@ -1030,6 +1036,47 @@
 </w:endnotes>
 </file>
 
+<file path=word/footer1.xml><?xml version="1.0" encoding="utf-8"?>
+<w:ftr xmlns:wpc="http://schemas.microsoft.com/office/word/2010/wordprocessingCanvas" xmlns:cx="http://schemas.microsoft.com/office/drawing/2014/chartex" xmlns:cx1="http://schemas.microsoft.com/office/drawing/2015/9/8/chartex" xmlns:cx2="http://schemas.microsoft.com/office/drawing/2015/10/21/chartex" xmlns:cx3="http://schemas.microsoft.com/office/drawing/2016/5/9/chartex" xmlns:cx4="http://schemas.microsoft.com/office/drawing/2016/5/10/chartex" xmlns:cx5="http://schemas.microsoft.com/office/drawing/2016/5/11/chartex" xmlns:cx6="http://schemas.microsoft.com/office/drawing/2016/5/12/chartex" xmlns:cx7="http://schemas.microsoft.com/office/drawing/2016/5/13/chartex" xmlns:cx8="http://schemas.microsoft.com/office/drawing/2016/5/14/chartex" xmlns:mc="http://schemas.openxmlformats.org/markup-compatibility/2006" xmlns:aink="http://schemas.microsoft.com/office/drawing/2016/ink" xmlns:am3d="http://schemas.microsoft.com/office/drawing/2017/model3d" xmlns:o="urn:schemas-microsoft-com:office:office" xmlns:oel="http://schemas.microsoft.com/office/2019/extlst" xmlns:r="http://schemas.openxmlformats.org/officeDocument/2006/relationships" xmlns:m="http://schemas.openxmlformats.org/officeDocument/2006/math" xmlns:v="urn:schemas-microsoft-com:vml" xmlns:wp14="http://schemas.microsoft.com/office/word/2010/wordprocessingDrawing" xmlns:wp="http://schemas.openxmlformats.org/drawingml/2006/wordprocessingDrawing" xmlns:w10="urn:schemas-microsoft-com:office:word" xmlns:w="http://schemas.openxmlformats.org/wordprocessingml/2006/main" xmlns:w14="http://schemas.microsoft.com/office/word/2010/wordml" xmlns:w15="http://schemas.microsoft.com/office/word/2012/wordml" xmlns:w16cex="http://schemas.microsoft.com/office/word/2018/wordml/cex" xmlns:w16cid="http://schemas.microsoft.com/office/word/2016/wordml/cid" xmlns:w16="http://schemas.microsoft.com/office/word/2018/wordml" xmlns:w16du="http://schemas.microsoft.com/office/word/2023/wordml/word16du" xmlns:w16sdtdh="http://schemas.microsoft.com/office/word/2020/wordml/sdtdatahash" xmlns:w16se="http://schemas.microsoft.com/office/word/2015/wordml/symex" xmlns:wpg="http://schemas.microsoft.com/office/word/2010/wordprocessingGroup" xmlns:wpi="http://schemas.microsoft.com/office/word/2010/wordprocessingInk" xmlns:wne="http://schemas.microsoft.com/office/word/2006/wordml" xmlns:wps="http://schemas.microsoft.com/office/word/2010/wordprocessingShape" mc:Ignorable="w14 w15 w16se w16cid w16 w16cex w16sdtdh w16du wp14">
+  <w:p>
+    <w:pPr>
+      <w:pStyle w:val="Footer"/>
+    </w:pPr>
+  </w:p>
+</w:ftr>
+</file>
+
+<file path=word/footer2.xml><?xml version="1.0" encoding="utf-8"?>
+<w:ftr xmlns:wpc="http://schemas.microsoft.com/office/word/2010/wordprocessingCanvas" xmlns:cx="http://schemas.microsoft.com/office/drawing/2014/chartex" xmlns:cx1="http://schemas.microsoft.com/office/drawing/2015/9/8/chartex" xmlns:cx2="http://schemas.microsoft.com/office/drawing/2015/10/21/chartex" xmlns:cx3="http://schemas.microsoft.com/office/drawing/2016/5/9/chartex" xmlns:cx4="http://schemas.microsoft.com/office/drawing/2016/5/10/chartex" xmlns:cx5="http://schemas.microsoft.com/office/drawing/2016/5/11/chartex" xmlns:cx6="http://schemas.microsoft.com/office/drawing/2016/5/12/chartex" xmlns:cx7="http://schemas.microsoft.com/office/drawing/2016/5/13/chartex" xmlns:cx8="http://schemas.microsoft.com/office/drawing/2016/5/14/chartex" xmlns:mc="http://schemas.openxmlformats.org/markup-compatibility/2006" xmlns:aink="http://schemas.microsoft.com/office/drawing/2016/ink" xmlns:am3d="http://schemas.microsoft.com/office/drawing/2017/model3d" xmlns:o="urn:schemas-microsoft-com:office:office" xmlns:oel="http://schemas.microsoft.com/office/2019/extlst" xmlns:r="http://schemas.openxmlformats.org/officeDocument/2006/relationships" xmlns:m="http://schemas.openxmlformats.org/officeDocument/2006/math" xmlns:v="urn:schemas-microsoft-com:vml" xmlns:wp14="http://schemas.microsoft.com/office/word/2010/wordprocessingDrawing" xmlns:wp="http://schemas.openxmlformats.org/drawingml/2006/wordprocessingDrawing" xmlns:w10="urn:schemas-microsoft-com:office:word" xmlns:w="http://schemas.openxmlformats.org/wordprocessingml/2006/main" xmlns:w14="http://schemas.microsoft.com/office/word/2010/wordml" xmlns:w15="http://schemas.microsoft.com/office/word/2012/wordml" xmlns:w16cex="http://schemas.microsoft.com/office/word/2018/wordml/cex" xmlns:w16cid="http://schemas.microsoft.com/office/word/2016/wordml/cid" xmlns:w16="http://schemas.microsoft.com/office/word/2018/wordml" xmlns:w16du="http://schemas.microsoft.com/office/word/2023/wordml/word16du" xmlns:w16sdtdh="http://schemas.microsoft.com/office/word/2020/wordml/sdtdatahash" xmlns:w16se="http://schemas.microsoft.com/office/word/2015/wordml/symex" xmlns:wpg="http://schemas.microsoft.com/office/word/2010/wordprocessingGroup" xmlns:wpi="http://schemas.microsoft.com/office/word/2010/wordprocessingInk" xmlns:wne="http://schemas.microsoft.com/office/word/2006/wordml" xmlns:wps="http://schemas.microsoft.com/office/word/2010/wordprocessingShape" mc:Ignorable="w14 w15 w16se w16cid w16 w16cex w16sdtdh w16du wp14">
+  <w:p>
+    <w:pPr>
+      <w:pStyle w:val="Footer"/>
+    </w:pPr>
+    <w:fldSimple w:instr=" FILENAME   \* MERGEFORMAT ">
+      <w:r>
+        <w:rPr>
+          <w:noProof/>
+        </w:rPr>
+        <w:t>engineering-change-order</w:t>
+      </w:r>
+    </w:fldSimple>
+    <w:r>
+      <w:t>.docx</w:t>
+    </w:r>
+  </w:p>
+</w:ftr>
+</file>
+
+<file path=word/footer3.xml><?xml version="1.0" encoding="utf-8"?>
+<w:ftr xmlns:wpc="http://schemas.microsoft.com/office/word/2010/wordprocessingCanvas" xmlns:cx="http://schemas.microsoft.com/office/drawing/2014/chartex" xmlns:cx1="http://schemas.microsoft.com/office/drawing/2015/9/8/chartex" xmlns:cx2="http://schemas.microsoft.com/office/drawing/2015/10/21/chartex" xmlns:cx3="http://schemas.microsoft.com/office/drawing/2016/5/9/chartex" xmlns:cx4="http://schemas.microsoft.com/office/drawing/2016/5/10/chartex" xmlns:cx5="http://schemas.microsoft.com/office/drawing/2016/5/11/chartex" xmlns:cx6="http://schemas.microsoft.com/office/drawing/2016/5/12/chartex" xmlns:cx7="http://schemas.microsoft.com/office/drawing/2016/5/13/chartex" xmlns:cx8="http://schemas.microsoft.com/office/drawing/2016/5/14/chartex" xmlns:mc="http://schemas.openxmlformats.org/markup-compatibility/2006" xmlns:aink="http://schemas.microsoft.com/office/drawing/2016/ink" xmlns:am3d="http://schemas.microsoft.com/office/drawing/2017/model3d" xmlns:o="urn:schemas-microsoft-com:office:office" xmlns:oel="http://schemas.microsoft.com/office/2019/extlst" xmlns:r="http://schemas.openxmlformats.org/officeDocument/2006/relationships" xmlns:m="http://schemas.openxmlformats.org/officeDocument/2006/math" xmlns:v="urn:schemas-microsoft-com:vml" xmlns:wp14="http://schemas.microsoft.com/office/word/2010/wordprocessingDrawing" xmlns:wp="http://schemas.openxmlformats.org/drawingml/2006/wordprocessingDrawing" xmlns:w10="urn:schemas-microsoft-com:office:word" xmlns:w="http://schemas.openxmlformats.org/wordprocessingml/2006/main" xmlns:w14="http://schemas.microsoft.com/office/word/2010/wordml" xmlns:w15="http://schemas.microsoft.com/office/word/2012/wordml" xmlns:w16cex="http://schemas.microsoft.com/office/word/2018/wordml/cex" xmlns:w16cid="http://schemas.microsoft.com/office/word/2016/wordml/cid" xmlns:w16="http://schemas.microsoft.com/office/word/2018/wordml" xmlns:w16du="http://schemas.microsoft.com/office/word/2023/wordml/word16du" xmlns:w16sdtdh="http://schemas.microsoft.com/office/word/2020/wordml/sdtdatahash" xmlns:w16se="http://schemas.microsoft.com/office/word/2015/wordml/symex" xmlns:wpg="http://schemas.microsoft.com/office/word/2010/wordprocessingGroup" xmlns:wpi="http://schemas.microsoft.com/office/word/2010/wordprocessingInk" xmlns:wne="http://schemas.microsoft.com/office/word/2006/wordml" xmlns:wps="http://schemas.microsoft.com/office/word/2010/wordprocessingShape" mc:Ignorable="w14 w15 w16se w16cid w16 w16cex w16sdtdh w16du wp14">
+  <w:p>
+    <w:pPr>
+      <w:pStyle w:val="Footer"/>
+    </w:pPr>
+  </w:p>
+</w:ftr>
+</file>
+
 <file path=word/footnotes.xml><?xml version="1.0" encoding="utf-8"?>
 <w:footnotes xmlns:wpc="http://schemas.microsoft.com/office/word/2010/wordprocessingCanvas" xmlns:cx="http://schemas.microsoft.com/office/drawing/2014/chartex" xmlns:cx1="http://schemas.microsoft.com/office/drawing/2015/9/8/chartex" xmlns:cx2="http://schemas.microsoft.com/office/drawing/2015/10/21/chartex" xmlns:cx3="http://schemas.microsoft.com/office/drawing/2016/5/9/chartex" xmlns:cx4="http://schemas.microsoft.com/office/drawing/2016/5/10/chartex" xmlns:cx5="http://schemas.microsoft.com/office/drawing/2016/5/11/chartex" xmlns:cx6="http://schemas.microsoft.com/office/drawing/2016/5/12/chartex" xmlns:cx7="http://schemas.microsoft.com/office/drawing/2016/5/13/chartex" xmlns:cx8="http://schemas.microsoft.com/office/drawing/2016/5/14/chartex" xmlns:mc="http://schemas.openxmlformats.org/markup-compatibility/2006" xmlns:aink="http://schemas.microsoft.com/office/drawing/2016/ink" xmlns:am3d="http://schemas.microsoft.com/office/drawing/2017/model3d" xmlns:o="urn:schemas-microsoft-com:office:office" xmlns:oel="http://schemas.microsoft.com/office/2019/extlst" xmlns:r="http://schemas.openxmlformats.org/officeDocument/2006/relationships" xmlns:m="http://schemas.openxmlformats.org/officeDocument/2006/math" xmlns:v="urn:schemas-microsoft-com:vml" xmlns:wp14="http://schemas.microsoft.com/office/word/2010/wordprocessingDrawing" xmlns:wp="http://schemas.openxmlformats.org/drawingml/2006/wordprocessingDrawing" xmlns:w10="urn:schemas-microsoft-com:office:word" xmlns:w="http://schemas.openxmlformats.org/wordprocessingml/2006/main" xmlns:w14="http://schemas.microsoft.com/office/word/2010/wordml" xmlns:w15="http://schemas.microsoft.com/office/word/2012/wordml" xmlns:w16cex="http://schemas.microsoft.com/office/word/2018/wordml/cex" xmlns:w16cid="http://schemas.microsoft.com/office/word/2016/wordml/cid" xmlns:w16="http://schemas.microsoft.com/office/word/2018/wordml" xmlns:w16du="http://schemas.microsoft.com/office/word/2023/wordml/word16du" xmlns:w16sdtdh="http://schemas.microsoft.com/office/word/2020/wordml/sdtdatahash" xmlns:w16se="http://schemas.microsoft.com/office/word/2015/wordml/symex" xmlns:wpg="http://schemas.microsoft.com/office/word/2010/wordprocessingGroup" xmlns:wpi="http://schemas.microsoft.com/office/word/2010/wordprocessingInk" xmlns:wne="http://schemas.microsoft.com/office/word/2006/wordml" xmlns:wps="http://schemas.microsoft.com/office/word/2010/wordprocessingShape" mc:Ignorable="w14 w15 w16se w16cid w16 w16cex w16sdtdh w16du wp14">
   <w:footnote w:type="separator" w:id="-1">
@@ -1054,9 +1101,23 @@
   <w:p>
     <w:pPr>
       <w:pStyle w:val="Header"/>
+    </w:pPr>
+  </w:p>
+</w:hdr>
+</file>
+
+<file path=word/header2.xml><?xml version="1.0" encoding="utf-8"?>
+<w:hdr xmlns:wpc="http://schemas.microsoft.com/office/word/2010/wordprocessingCanvas" xmlns:cx="http://schemas.microsoft.com/office/drawing/2014/chartex" xmlns:cx1="http://schemas.microsoft.com/office/drawing/2015/9/8/chartex" xmlns:cx2="http://schemas.microsoft.com/office/drawing/2015/10/21/chartex" xmlns:cx3="http://schemas.microsoft.com/office/drawing/2016/5/9/chartex" xmlns:cx4="http://schemas.microsoft.com/office/drawing/2016/5/10/chartex" xmlns:cx5="http://schemas.microsoft.com/office/drawing/2016/5/11/chartex" xmlns:cx6="http://schemas.microsoft.com/office/drawing/2016/5/12/chartex" xmlns:cx7="http://schemas.microsoft.com/office/drawing/2016/5/13/chartex" xmlns:cx8="http://schemas.microsoft.com/office/drawing/2016/5/14/chartex" xmlns:mc="http://schemas.openxmlformats.org/markup-compatibility/2006" xmlns:aink="http://schemas.microsoft.com/office/drawing/2016/ink" xmlns:am3d="http://schemas.microsoft.com/office/drawing/2017/model3d" xmlns:o="urn:schemas-microsoft-com:office:office" xmlns:oel="http://schemas.microsoft.com/office/2019/extlst" xmlns:r="http://schemas.openxmlformats.org/officeDocument/2006/relationships" xmlns:m="http://schemas.openxmlformats.org/officeDocument/2006/math" xmlns:v="urn:schemas-microsoft-com:vml" xmlns:wp14="http://schemas.microsoft.com/office/word/2010/wordprocessingDrawing" xmlns:wp="http://schemas.openxmlformats.org/drawingml/2006/wordprocessingDrawing" xmlns:w10="urn:schemas-microsoft-com:office:word" xmlns:w="http://schemas.openxmlformats.org/wordprocessingml/2006/main" xmlns:w14="http://schemas.microsoft.com/office/word/2010/wordml" xmlns:w15="http://schemas.microsoft.com/office/word/2012/wordml" xmlns:w16cex="http://schemas.microsoft.com/office/word/2018/wordml/cex" xmlns:w16cid="http://schemas.microsoft.com/office/word/2016/wordml/cid" xmlns:w16="http://schemas.microsoft.com/office/word/2018/wordml" xmlns:w16du="http://schemas.microsoft.com/office/word/2023/wordml/word16du" xmlns:w16sdtdh="http://schemas.microsoft.com/office/word/2020/wordml/sdtdatahash" xmlns:w16se="http://schemas.microsoft.com/office/word/2015/wordml/symex" xmlns:wpg="http://schemas.microsoft.com/office/word/2010/wordprocessingGroup" xmlns:wpi="http://schemas.microsoft.com/office/word/2010/wordprocessingInk" xmlns:wne="http://schemas.microsoft.com/office/word/2006/wordml" xmlns:wps="http://schemas.microsoft.com/office/word/2010/wordprocessingShape" mc:Ignorable="w14 w15 w16se w16cid w16 w16cex w16sdtdh w16du wp14">
+  <w:p>
+    <w:pPr>
+      <w:pStyle w:val="Header"/>
       <w:tabs>
         <w:tab w:val="clear" w:pos="4680"/>
       </w:tabs>
+      <w:rPr>
+        <w:i/>
+        <w:iCs/>
+      </w:rPr>
     </w:pPr>
     <w:r>
       <w:rPr>
@@ -1129,9 +1190,36 @@
       <w:tab/>
     </w:r>
     <w:r>
-      <w:t xml:space="preserve"> Template: </w:t>
+      <w:rPr>
+        <w:i/>
+        <w:iCs/>
+      </w:rPr>
+      <w:t>t</w:t>
     </w:r>
     <w:r>
+      <w:rPr>
+        <w:i/>
+        <w:iCs/>
+      </w:rPr>
+      <w:t>emplate</w:t>
+    </w:r>
+    <w:r>
+      <w:rPr>
+        <w:i/>
+        <w:iCs/>
+      </w:rPr>
+      <w:t xml:space="preserve"> info</w:t>
+    </w:r>
+  </w:p>
+  <w:p>
+    <w:pPr>
+      <w:pStyle w:val="Header"/>
+      <w:tabs>
+        <w:tab w:val="clear" w:pos="4680"/>
+      </w:tabs>
+    </w:pPr>
+    <w:r>
+      <w:tab/>
       <w:t>engineering-change-order.docx</w:t>
     </w:r>
   </w:p>
@@ -1139,36 +1227,47 @@
     <w:pPr>
       <w:pStyle w:val="Header"/>
       <w:tabs>
-        <w:tab w:val="clear" w:pos="9360"/>
         <w:tab w:val="right" w:pos="7272"/>
       </w:tabs>
       <w:jc w:val="right"/>
+      <w:rPr>
+        <w:b/>
+      </w:rPr>
     </w:pPr>
     <w:r>
-      <w:t>v1.</w:t>
+      <w:t>v1.1</w:t>
     </w:r>
     <w:r>
-      <w:t>1</w:t>
+      <w:rPr>
+        <w:b/>
+      </w:rPr>
+      <w:t xml:space="preserve"> (</w:t>
+    </w:r>
+    <w:r>
+      <w:rPr>
+        <w:b/>
+        <w:bCs w:val="0"/>
+      </w:rPr>
+      <w:t>d2cc7c8)</w:t>
     </w:r>
   </w:p>
   <w:p>
     <w:pPr>
       <w:pStyle w:val="Header"/>
       <w:tabs>
-        <w:tab w:val="clear" w:pos="9360"/>
-        <w:tab w:val="right" w:pos="7272"/>
+        <w:tab w:val="clear" w:pos="4680"/>
       </w:tabs>
-      <w:jc w:val="right"/>
     </w:pPr>
-    <w:r>
-      <w:t xml:space="preserve">Updated: </w:t>
-    </w:r>
-    <w:r>
-      <w:t>18 November</w:t>
-    </w:r>
-    <w:r>
-      <w:t xml:space="preserve"> 2024</w:t>
-    </w:r>
+  </w:p>
+</w:hdr>
+</file>
+
+<file path=word/header3.xml><?xml version="1.0" encoding="utf-8"?>
+<w:hdr xmlns:wpc="http://schemas.microsoft.com/office/word/2010/wordprocessingCanvas" xmlns:cx="http://schemas.microsoft.com/office/drawing/2014/chartex" xmlns:cx1="http://schemas.microsoft.com/office/drawing/2015/9/8/chartex" xmlns:cx2="http://schemas.microsoft.com/office/drawing/2015/10/21/chartex" xmlns:cx3="http://schemas.microsoft.com/office/drawing/2016/5/9/chartex" xmlns:cx4="http://schemas.microsoft.com/office/drawing/2016/5/10/chartex" xmlns:cx5="http://schemas.microsoft.com/office/drawing/2016/5/11/chartex" xmlns:cx6="http://schemas.microsoft.com/office/drawing/2016/5/12/chartex" xmlns:cx7="http://schemas.microsoft.com/office/drawing/2016/5/13/chartex" xmlns:cx8="http://schemas.microsoft.com/office/drawing/2016/5/14/chartex" xmlns:mc="http://schemas.openxmlformats.org/markup-compatibility/2006" xmlns:aink="http://schemas.microsoft.com/office/drawing/2016/ink" xmlns:am3d="http://schemas.microsoft.com/office/drawing/2017/model3d" xmlns:o="urn:schemas-microsoft-com:office:office" xmlns:oel="http://schemas.microsoft.com/office/2019/extlst" xmlns:r="http://schemas.openxmlformats.org/officeDocument/2006/relationships" xmlns:m="http://schemas.openxmlformats.org/officeDocument/2006/math" xmlns:v="urn:schemas-microsoft-com:vml" xmlns:wp14="http://schemas.microsoft.com/office/word/2010/wordprocessingDrawing" xmlns:wp="http://schemas.openxmlformats.org/drawingml/2006/wordprocessingDrawing" xmlns:w10="urn:schemas-microsoft-com:office:word" xmlns:w="http://schemas.openxmlformats.org/wordprocessingml/2006/main" xmlns:w14="http://schemas.microsoft.com/office/word/2010/wordml" xmlns:w15="http://schemas.microsoft.com/office/word/2012/wordml" xmlns:w16cex="http://schemas.microsoft.com/office/word/2018/wordml/cex" xmlns:w16cid="http://schemas.microsoft.com/office/word/2016/wordml/cid" xmlns:w16="http://schemas.microsoft.com/office/word/2018/wordml" xmlns:w16du="http://schemas.microsoft.com/office/word/2023/wordml/word16du" xmlns:w16sdtdh="http://schemas.microsoft.com/office/word/2020/wordml/sdtdatahash" xmlns:w16se="http://schemas.microsoft.com/office/word/2015/wordml/symex" xmlns:wpg="http://schemas.microsoft.com/office/word/2010/wordprocessingGroup" xmlns:wpi="http://schemas.microsoft.com/office/word/2010/wordprocessingInk" xmlns:wne="http://schemas.microsoft.com/office/word/2006/wordml" xmlns:wps="http://schemas.microsoft.com/office/word/2010/wordprocessingShape" mc:Ignorable="w14 w15 w16se w16cid w16 w16cex w16sdtdh w16du wp14">
+  <w:p>
+    <w:pPr>
+      <w:pStyle w:val="Header"/>
+    </w:pPr>
   </w:p>
 </w:hdr>
 </file>
@@ -2428,4 +2527,16 @@
     </a:ext>
   </a:extLst>
 </a:theme>
+</file>
+
+<file path=customXml/item1.xml><?xml version="1.0" encoding="utf-8"?>
+<b:Sources xmlns:b="http://schemas.openxmlformats.org/officeDocument/2006/bibliography" xmlns="http://schemas.openxmlformats.org/officeDocument/2006/bibliography" SelectedStyle="\APASixthEditionOfficeOnline.xsl" StyleName="APA" Version="6"/>
+</file>
+
+<file path=customXml/itemProps1.xml><?xml version="1.0" encoding="utf-8"?>
+<ds:datastoreItem xmlns:ds="http://schemas.openxmlformats.org/officeDocument/2006/customXml" ds:itemID="{97551E21-524A-4B27-A051-73E4C868ACED}">
+  <ds:schemaRefs>
+    <ds:schemaRef ds:uri="http://schemas.openxmlformats.org/officeDocument/2006/bibliography"/>
+  </ds:schemaRefs>
+</ds:datastoreItem>
 </file>
</xml_diff>